<commit_message>
updated code as per review comments
</commit_message>
<xml_diff>
--- a/ApplicationRestAPIs-Docs-136054.docx
+++ b/ApplicationRestAPIs-Docs-136054.docx
@@ -1557,6 +1557,52 @@
           <w:szCs w:val="21"/>
         </w:rPr>
       </w:pPr>
+      <w:r>
+        <w:rPr>
+          <w:rFonts w:ascii="Arial" w:eastAsia="Arial" w:hAnsi="Arial" w:cs="Arial"/>
+          <w:color w:val="333333"/>
+          <w:sz w:val="21"/>
+          <w:szCs w:val="21"/>
+        </w:rPr>
+        <w:t xml:space="preserve">●    </w:t>
+      </w:r>
+      <w:r>
+        <w:rPr>
+          <w:rFonts w:ascii="Arial" w:eastAsia="Arial" w:hAnsi="Arial" w:cs="Arial"/>
+          <w:b/>
+          <w:color w:val="333333"/>
+          <w:sz w:val="21"/>
+          <w:szCs w:val="21"/>
+        </w:rPr>
+        <w:t>Controller Advice</w:t>
+      </w:r>
+      <w:r>
+        <w:rPr>
+          <w:rFonts w:ascii="Arial" w:eastAsia="Arial" w:hAnsi="Arial" w:cs="Arial"/>
+          <w:color w:val="333333"/>
+          <w:sz w:val="21"/>
+          <w:szCs w:val="21"/>
+        </w:rPr>
+        <w:t xml:space="preserve"> has been used </w:t>
+      </w:r>
+      <w:r>
+        <w:rPr>
+          <w:rFonts w:ascii="Arial" w:eastAsia="Arial" w:hAnsi="Arial" w:cs="Arial"/>
+          <w:color w:val="333333"/>
+          <w:sz w:val="21"/>
+          <w:szCs w:val="21"/>
+        </w:rPr>
+        <w:t>for centralized custom exception handling</w:t>
+      </w:r>
+      <w:r>
+        <w:rPr>
+          <w:rFonts w:ascii="Arial" w:eastAsia="Arial" w:hAnsi="Arial" w:cs="Arial"/>
+          <w:color w:val="333333"/>
+          <w:sz w:val="21"/>
+          <w:szCs w:val="21"/>
+        </w:rPr>
+        <w:t>.</w:t>
+      </w:r>
     </w:p>
     <w:p>
       <w:pPr>
@@ -1568,6 +1614,19 @@
           <w:szCs w:val="21"/>
         </w:rPr>
       </w:pPr>
+    </w:p>
+    <w:p>
+      <w:pPr>
+        <w:spacing w:before="43"/>
+        <w:rPr>
+          <w:rFonts w:ascii="Arial" w:eastAsia="Arial" w:hAnsi="Arial" w:cs="Arial"/>
+          <w:color w:val="333333"/>
+          <w:sz w:val="21"/>
+          <w:szCs w:val="21"/>
+        </w:rPr>
+      </w:pPr>
+      <w:bookmarkStart w:id="0" w:name="_GoBack"/>
+      <w:bookmarkEnd w:id="0"/>
     </w:p>
     <w:p>
       <w:pPr>
@@ -2004,18 +2063,7 @@
           <w:sz w:val="21"/>
           <w:szCs w:val="21"/>
         </w:rPr>
-        <w:t>All transactions will</w:t>
-      </w:r>
-      <w:bookmarkStart w:id="0" w:name="_GoBack"/>
-      <w:bookmarkEnd w:id="0"/>
-      <w:r>
-        <w:rPr>
-          <w:rFonts w:ascii="Arial" w:eastAsia="Arial" w:hAnsi="Arial" w:cs="Arial"/>
-          <w:color w:val="333333"/>
-          <w:sz w:val="21"/>
-          <w:szCs w:val="21"/>
-        </w:rPr>
-        <w:t xml:space="preserve"> be displayed. </w:t>
+        <w:t xml:space="preserve">All transactions will be displayed. </w:t>
       </w:r>
     </w:p>
     <w:p>

</xml_diff>